<commit_message>
Work on App rentals
</commit_message>
<xml_diff>
--- a/de/user-guide/admin/_images/_title/flexi-workplace.docx
+++ b/de/user-guide/admin/_images/_title/flexi-workplace.docx
@@ -159,13 +159,23 @@
         </w:rPr>
         <w:t xml:space="preserve"> / </w:t>
       </w:r>
+      <w:proofErr w:type="spellStart"/>
       <w:r>
         <w:rPr>
           <w:color w:val="A6A6A6" w:themeColor="background1" w:themeShade="A6"/>
           <w:sz w:val="36"/>
           <w:szCs w:val="36"/>
         </w:rPr>
-        <w:t>macOS / Linux</w:t>
+        <w:t>macOS</w:t>
+      </w:r>
+      <w:proofErr w:type="spellEnd"/>
+      <w:r>
+        <w:rPr>
+          <w:color w:val="A6A6A6" w:themeColor="background1" w:themeShade="A6"/>
+          <w:sz w:val="36"/>
+          <w:szCs w:val="36"/>
+        </w:rPr>
+        <w:t xml:space="preserve"> / Linux</w:t>
       </w:r>
     </w:p>
     <w:p>
@@ -256,10 +266,10 @@
             <v:path o:extrusionok="f" gradientshapeok="t" o:connecttype="rect"/>
             <o:lock v:ext="edit" aspectratio="t"/>
           </v:shapetype>
-          <v:shape id="_x0000_i1027" type="#_x0000_t75" style="width:122.25pt;height:122.25pt" o:ole="">
+          <v:shape id="_x0000_i1025" type="#_x0000_t75" style="width:122.25pt;height:122.25pt" o:ole="">
             <v:imagedata r:id="rId5" o:title=""/>
           </v:shape>
-          <o:OLEObject Type="Embed" ProgID="Unknown" ShapeID="_x0000_i1027" DrawAspect="Content" ObjectID="_1677348490" r:id="rId6"/>
+          <o:OLEObject Type="Embed" ProgID="Unknown" ShapeID="_x0000_i1025" DrawAspect="Content" ObjectID="_1677489724" r:id="rId6"/>
         </w:object>
       </w:r>
     </w:p>
@@ -356,7 +366,72 @@
           <w:sz w:val="24"/>
           <w:szCs w:val="24"/>
         </w:rPr>
-        <w:t>Stand 13.02.2021</w:t>
+        <w:t xml:space="preserve">v8.2.51 </w:t>
+      </w:r>
+      <w:r>
+        <w:rPr>
+          <w:color w:val="A6A6A6" w:themeColor="background1" w:themeShade="A6"/>
+          <w:sz w:val="24"/>
+          <w:szCs w:val="24"/>
+        </w:rPr>
+        <w:t xml:space="preserve">  </w:t>
+      </w:r>
+      <w:r>
+        <w:rPr>
+          <w:rFonts w:ascii="Arial" w:hAnsi="Arial" w:cs="Arial"/>
+          <w:color w:val="A6A6A6" w:themeColor="background1" w:themeShade="A6"/>
+          <w:sz w:val="24"/>
+          <w:szCs w:val="24"/>
+        </w:rPr>
+        <w:t>•</w:t>
+      </w:r>
+      <w:r>
+        <w:rPr>
+          <w:color w:val="A6A6A6" w:themeColor="background1" w:themeShade="A6"/>
+          <w:sz w:val="24"/>
+          <w:szCs w:val="24"/>
+        </w:rPr>
+        <w:t xml:space="preserve">   </w:t>
+      </w:r>
+      <w:r>
+        <w:rPr>
+          <w:color w:val="A6A6A6" w:themeColor="background1" w:themeShade="A6"/>
+          <w:sz w:val="24"/>
+          <w:szCs w:val="24"/>
+        </w:rPr>
+        <w:t>Stand 1</w:t>
+      </w:r>
+      <w:r>
+        <w:rPr>
+          <w:color w:val="A6A6A6" w:themeColor="background1" w:themeShade="A6"/>
+          <w:sz w:val="24"/>
+          <w:szCs w:val="24"/>
+        </w:rPr>
+        <w:t>7</w:t>
+      </w:r>
+      <w:r>
+        <w:rPr>
+          <w:color w:val="A6A6A6" w:themeColor="background1" w:themeShade="A6"/>
+          <w:sz w:val="24"/>
+          <w:szCs w:val="24"/>
+        </w:rPr>
+        <w:t>.0</w:t>
+      </w:r>
+      <w:r>
+        <w:rPr>
+          <w:color w:val="A6A6A6" w:themeColor="background1" w:themeShade="A6"/>
+          <w:sz w:val="24"/>
+          <w:szCs w:val="24"/>
+        </w:rPr>
+        <w:t>3</w:t>
+      </w:r>
+      <w:r>
+        <w:rPr>
+          <w:color w:val="A6A6A6" w:themeColor="background1" w:themeShade="A6"/>
+          <w:sz w:val="24"/>
+          <w:szCs w:val="24"/>
+        </w:rPr>
+        <w:t>.2021</w:t>
       </w:r>
     </w:p>
     <w:p>
@@ -382,7 +457,23 @@
           <w:sz w:val="24"/>
           <w:szCs w:val="24"/>
         </w:rPr>
-        <w:t>http://plan-vision.com</w:t>
+        <w:t>http</w:t>
+      </w:r>
+      <w:r>
+        <w:rPr>
+          <w:color w:val="A6A6A6" w:themeColor="background1" w:themeShade="A6"/>
+          <w:sz w:val="24"/>
+          <w:szCs w:val="24"/>
+        </w:rPr>
+        <w:t>s</w:t>
+      </w:r>
+      <w:r>
+        <w:rPr>
+          <w:color w:val="A6A6A6" w:themeColor="background1" w:themeShade="A6"/>
+          <w:sz w:val="24"/>
+          <w:szCs w:val="24"/>
+        </w:rPr>
+        <w:t>://plan-vision.com</w:t>
       </w:r>
       <w:r>
         <w:rPr>

</xml_diff>